<commit_message>
Fixed Email and Phone Formatting
</commit_message>
<xml_diff>
--- a/References.docx
+++ b/References.docx
@@ -749,30 +749,6 @@
         </w:rPr>
         <w:t>Al-Amal School</w:t>
       </w:r>
-      <w:r>
-        <w:rPr>
-          <w:rFonts w:ascii="Arial" w:eastAsia="Microsoft Sans Serif" w:hAnsi="Arial" w:cs="Arial"/>
-        </w:rPr>
-        <w:tab/>
-      </w:r>
-      <w:r>
-        <w:rPr>
-          <w:rFonts w:ascii="Arial" w:eastAsia="Microsoft Sans Serif" w:hAnsi="Arial" w:cs="Arial"/>
-        </w:rPr>
-        <w:tab/>
-      </w:r>
-      <w:r>
-        <w:rPr>
-          <w:rFonts w:ascii="Arial" w:eastAsia="Microsoft Sans Serif" w:hAnsi="Arial" w:cs="Arial"/>
-        </w:rPr>
-        <w:tab/>
-      </w:r>
-      <w:r>
-        <w:rPr>
-          <w:rFonts w:ascii="Arial" w:eastAsia="Microsoft Sans Serif" w:hAnsi="Arial" w:cs="Arial"/>
-        </w:rPr>
-        <w:t>abdikalik.abdullahi@al-amal.org</w:t>
-      </w:r>
     </w:p>
     <w:p>
       <w:pPr>
@@ -786,55 +762,81 @@
         <w:rPr>
           <w:rFonts w:ascii="Arial" w:eastAsia="Microsoft Sans Serif" w:hAnsi="Arial" w:cs="Arial"/>
         </w:rPr>
-        <w:t>1401 Gardena A</w:t>
+        <w:t xml:space="preserve">1401 Gardena Ave NE, </w:t>
+      </w:r>
+      <w:r>
+        <w:rPr>
+          <w:rFonts w:ascii="Arial" w:eastAsia="Microsoft Sans Serif" w:hAnsi="Arial" w:cs="Arial"/>
+        </w:rPr>
+        <w:t>Fridley, MN 55432</w:t>
+      </w:r>
+    </w:p>
+    <w:p>
+      <w:pPr>
+        <w:spacing w:after="0" w:line="240" w:lineRule="auto"/>
+        <w:ind w:firstLine="720"/>
+        <w:rPr>
+          <w:rFonts w:ascii="Arial" w:eastAsia="Microsoft Sans Serif" w:hAnsi="Arial" w:cs="Arial"/>
+        </w:rPr>
+      </w:pPr>
+      <w:r>
+        <w:rPr>
+          <w:rFonts w:ascii="Arial" w:eastAsia="Microsoft Sans Serif" w:hAnsi="Arial" w:cs="Arial"/>
+          <w:u w:val="single"/>
+        </w:rPr>
+        <w:t>Email:</w:t>
+      </w:r>
+      <w:r>
+        <w:rPr>
+          <w:rFonts w:ascii="Arial" w:eastAsia="Microsoft Sans Serif" w:hAnsi="Arial" w:cs="Arial"/>
+        </w:rPr>
+        <w:t xml:space="preserve"> </w:t>
+      </w:r>
+      <w:r>
+        <w:rPr>
+          <w:rFonts w:ascii="Arial" w:eastAsia="Microsoft Sans Serif" w:hAnsi="Arial" w:cs="Arial"/>
+        </w:rPr>
+        <w:tab/>
+      </w:r>
+      <w:hyperlink r:id="rId9" w:history="1">
+        <w:r>
+          <w:rPr>
+            <w:rStyle w:val="Hyperlink"/>
+            <w:rFonts w:ascii="Arial" w:eastAsia="Microsoft Sans Serif" w:hAnsi="Arial" w:cs="Arial"/>
+          </w:rPr>
+          <w:t>abdikalik.abdullahi@al-amal.org</w:t>
+        </w:r>
+      </w:hyperlink>
+    </w:p>
+    <w:p>
+      <w:pPr>
+        <w:spacing w:after="0" w:line="240" w:lineRule="auto"/>
+        <w:ind w:firstLine="720"/>
+        <w:rPr>
+          <w:rFonts w:ascii="Arial" w:eastAsia="Microsoft Sans Serif" w:hAnsi="Arial" w:cs="Arial"/>
+        </w:rPr>
+      </w:pPr>
+      <w:r>
+        <w:rPr>
+          <w:rFonts w:ascii="Arial" w:eastAsia="Microsoft Sans Serif" w:hAnsi="Arial" w:cs="Arial"/>
+          <w:u w:val="single"/>
+        </w:rPr>
+        <w:t>Phone:</w:t>
+      </w:r>
+      <w:r>
+        <w:rPr>
+          <w:rFonts w:ascii="Arial" w:eastAsia="Microsoft Sans Serif" w:hAnsi="Arial" w:cs="Arial"/>
+        </w:rPr>
+        <w:t xml:space="preserve"> +1 </w:t>
+      </w:r>
+      <w:r>
+        <w:rPr>
+          <w:rFonts w:ascii="Arial" w:eastAsia="Microsoft Sans Serif" w:hAnsi="Arial" w:cs="Arial"/>
+        </w:rPr>
+        <w:t>(763) 231-9717</w:t>
       </w:r>
       <w:bookmarkStart w:id="0" w:name="_GoBack"/>
       <w:bookmarkEnd w:id="0"/>
-      <w:r>
-        <w:rPr>
-          <w:rFonts w:ascii="Arial" w:eastAsia="Microsoft Sans Serif" w:hAnsi="Arial" w:cs="Arial"/>
-        </w:rPr>
-        <w:t>ve NE</w:t>
-      </w:r>
-      <w:r>
-        <w:rPr>
-          <w:rFonts w:ascii="Arial" w:eastAsia="Microsoft Sans Serif" w:hAnsi="Arial" w:cs="Arial"/>
-        </w:rPr>
-        <w:tab/>
-      </w:r>
-      <w:r>
-        <w:rPr>
-          <w:rFonts w:ascii="Arial" w:eastAsia="Microsoft Sans Serif" w:hAnsi="Arial" w:cs="Arial"/>
-        </w:rPr>
-        <w:tab/>
-      </w:r>
-      <w:r>
-        <w:rPr>
-          <w:rFonts w:ascii="Arial" w:eastAsia="Microsoft Sans Serif" w:hAnsi="Arial" w:cs="Arial"/>
-        </w:rPr>
-        <w:t>(763) 231</w:t>
-      </w:r>
-      <w:r>
-        <w:rPr>
-          <w:rFonts w:ascii="Arial" w:eastAsia="Microsoft Sans Serif" w:hAnsi="Arial" w:cs="Arial"/>
-        </w:rPr>
-        <w:t>-9717</w:t>
-      </w:r>
-    </w:p>
-    <w:p>
-      <w:pPr>
-        <w:spacing w:after="0" w:line="240" w:lineRule="auto"/>
-        <w:ind w:firstLine="720"/>
-        <w:rPr>
-          <w:rFonts w:ascii="Arial" w:eastAsia="Microsoft Sans Serif" w:hAnsi="Arial" w:cs="Arial"/>
-        </w:rPr>
-      </w:pPr>
-      <w:r>
-        <w:rPr>
-          <w:rFonts w:ascii="Arial" w:eastAsia="Microsoft Sans Serif" w:hAnsi="Arial" w:cs="Arial"/>
-        </w:rPr>
-        <w:t>Fridley, MN 55432</w:t>
-      </w:r>
     </w:p>
     <w:p>
       <w:pPr>
@@ -914,36 +916,6 @@
         </w:rPr>
         <w:t>Al-Amal School</w:t>
       </w:r>
-      <w:r>
-        <w:rPr>
-          <w:rFonts w:ascii="Arial" w:eastAsia="Microsoft Sans Serif" w:hAnsi="Arial" w:cs="Arial"/>
-        </w:rPr>
-        <w:tab/>
-      </w:r>
-      <w:r>
-        <w:rPr>
-          <w:rFonts w:ascii="Arial" w:eastAsia="Microsoft Sans Serif" w:hAnsi="Arial" w:cs="Arial"/>
-        </w:rPr>
-        <w:tab/>
-      </w:r>
-      <w:r>
-        <w:rPr>
-          <w:rFonts w:ascii="Arial" w:eastAsia="Microsoft Sans Serif" w:hAnsi="Arial" w:cs="Arial"/>
-        </w:rPr>
-        <w:tab/>
-      </w:r>
-      <w:r>
-        <w:rPr>
-          <w:rFonts w:ascii="Arial" w:eastAsia="Microsoft Sans Serif" w:hAnsi="Arial" w:cs="Arial"/>
-        </w:rPr>
-        <w:t>sal</w:t>
-      </w:r>
-      <w:r>
-        <w:rPr>
-          <w:rFonts w:ascii="Arial" w:eastAsia="Microsoft Sans Serif" w:hAnsi="Arial" w:cs="Arial"/>
-        </w:rPr>
-        <w:t>eemghani@hotmail.com</w:t>
-      </w:r>
     </w:p>
     <w:p>
       <w:pPr>
@@ -957,19 +929,13 @@
         <w:rPr>
           <w:rFonts w:ascii="Arial" w:eastAsia="Microsoft Sans Serif" w:hAnsi="Arial" w:cs="Arial"/>
         </w:rPr>
-        <w:t>1401 Gardena Ave NE</w:t>
-      </w:r>
-      <w:r>
-        <w:rPr>
-          <w:rFonts w:ascii="Arial" w:eastAsia="Microsoft Sans Serif" w:hAnsi="Arial" w:cs="Arial"/>
-        </w:rPr>
-        <w:tab/>
-      </w:r>
-      <w:r>
-        <w:rPr>
-          <w:rFonts w:ascii="Arial" w:eastAsia="Microsoft Sans Serif" w:hAnsi="Arial" w:cs="Arial"/>
-        </w:rPr>
-        <w:tab/>
+        <w:t xml:space="preserve">1401 Gardena Ave NE, </w:t>
+      </w:r>
+      <w:r>
+        <w:rPr>
+          <w:rFonts w:ascii="Arial" w:eastAsia="Microsoft Sans Serif" w:hAnsi="Arial" w:cs="Arial"/>
+        </w:rPr>
+        <w:t>Fridley, MN 55432</w:t>
       </w:r>
     </w:p>
     <w:p>
@@ -983,8 +949,58 @@
       <w:r>
         <w:rPr>
           <w:rFonts w:ascii="Arial" w:eastAsia="Microsoft Sans Serif" w:hAnsi="Arial" w:cs="Arial"/>
-        </w:rPr>
-        <w:t>Fridley, MN 55432</w:t>
+          <w:u w:val="single"/>
+        </w:rPr>
+        <w:t>Email:</w:t>
+      </w:r>
+      <w:r>
+        <w:rPr>
+          <w:rFonts w:ascii="Arial" w:eastAsia="Microsoft Sans Serif" w:hAnsi="Arial" w:cs="Arial"/>
+        </w:rPr>
+        <w:t xml:space="preserve"> </w:t>
+      </w:r>
+      <w:r>
+        <w:rPr>
+          <w:rFonts w:ascii="Arial" w:eastAsia="Microsoft Sans Serif" w:hAnsi="Arial" w:cs="Arial"/>
+        </w:rPr>
+        <w:tab/>
+      </w:r>
+      <w:hyperlink r:id="rId10" w:history="1">
+        <w:r>
+          <w:rPr>
+            <w:rStyle w:val="Hyperlink"/>
+            <w:rFonts w:ascii="Arial" w:eastAsia="Microsoft Sans Serif" w:hAnsi="Arial" w:cs="Arial"/>
+          </w:rPr>
+          <w:t>abdikalik.abdullahi@al-amal.org</w:t>
+        </w:r>
+      </w:hyperlink>
+    </w:p>
+    <w:p>
+      <w:pPr>
+        <w:spacing w:after="0" w:line="240" w:lineRule="auto"/>
+        <w:ind w:firstLine="720"/>
+        <w:rPr>
+          <w:rFonts w:ascii="Arial" w:eastAsia="Microsoft Sans Serif" w:hAnsi="Arial" w:cs="Arial"/>
+        </w:rPr>
+      </w:pPr>
+      <w:r>
+        <w:rPr>
+          <w:rFonts w:ascii="Arial" w:eastAsia="Microsoft Sans Serif" w:hAnsi="Arial" w:cs="Arial"/>
+          <w:u w:val="single"/>
+        </w:rPr>
+        <w:t>Phone:</w:t>
+      </w:r>
+      <w:r>
+        <w:rPr>
+          <w:rFonts w:ascii="Arial" w:eastAsia="Microsoft Sans Serif" w:hAnsi="Arial" w:cs="Arial"/>
+        </w:rPr>
+        <w:t xml:space="preserve"> +1 </w:t>
+      </w:r>
+      <w:r>
+        <w:rPr>
+          <w:rFonts w:ascii="Arial" w:eastAsia="Microsoft Sans Serif" w:hAnsi="Arial" w:cs="Arial"/>
+        </w:rPr>
+        <w:t>(763) 231-9717</w:t>
       </w:r>
     </w:p>
     <w:p>
@@ -1107,7 +1123,13 @@
         <w:rPr>
           <w:rFonts w:ascii="Arial" w:eastAsia="Microsoft Sans Serif" w:hAnsi="Arial" w:cs="Arial"/>
         </w:rPr>
-        <w:t>sjacinto@umn.edu</w:t>
+        <w:tab/>
+      </w:r>
+      <w:r>
+        <w:rPr>
+          <w:rFonts w:ascii="Arial" w:eastAsia="Microsoft Sans Serif" w:hAnsi="Arial" w:cs="Arial"/>
+        </w:rPr>
+        <w:tab/>
       </w:r>
     </w:p>
     <w:p>
@@ -1122,55 +1144,90 @@
         <w:rPr>
           <w:rFonts w:ascii="Arial" w:eastAsia="Microsoft Sans Serif" w:hAnsi="Arial" w:cs="Arial"/>
         </w:rPr>
-        <w:t>206 Mechanical Engineering</w:t>
-      </w:r>
-      <w:r>
-        <w:rPr>
-          <w:rFonts w:ascii="Arial" w:eastAsia="Microsoft Sans Serif" w:hAnsi="Arial" w:cs="Arial"/>
-        </w:rPr>
-        <w:tab/>
-      </w:r>
-      <w:r>
-        <w:rPr>
-          <w:rFonts w:ascii="Arial" w:eastAsia="Microsoft Sans Serif" w:hAnsi="Arial" w:cs="Arial"/>
-        </w:rPr>
-        <w:tab/>
+        <w:t>111 Church St SE</w:t>
+      </w:r>
+      <w:r>
+        <w:rPr>
+          <w:rFonts w:ascii="Arial" w:eastAsia="Microsoft Sans Serif" w:hAnsi="Arial" w:cs="Arial"/>
+        </w:rPr>
+        <w:t xml:space="preserve">, Room 206, </w:t>
+      </w:r>
+      <w:r>
+        <w:rPr>
+          <w:rFonts w:ascii="Arial" w:eastAsia="Microsoft Sans Serif" w:hAnsi="Arial" w:cs="Arial"/>
+        </w:rPr>
+        <w:t>Minneapolis, MN 55455</w:t>
+      </w:r>
+    </w:p>
+    <w:p>
+      <w:pPr>
+        <w:spacing w:after="0" w:line="240" w:lineRule="auto"/>
+        <w:ind w:firstLine="720"/>
+        <w:rPr>
+          <w:rFonts w:ascii="Arial" w:eastAsia="Microsoft Sans Serif" w:hAnsi="Arial" w:cs="Arial"/>
+        </w:rPr>
+      </w:pPr>
+      <w:r>
+        <w:rPr>
+          <w:rFonts w:ascii="Arial" w:eastAsia="Microsoft Sans Serif" w:hAnsi="Arial" w:cs="Arial"/>
+          <w:u w:val="single"/>
+        </w:rPr>
+        <w:t>Email:</w:t>
+      </w:r>
+      <w:r>
+        <w:rPr>
+          <w:rFonts w:ascii="Arial" w:eastAsia="Microsoft Sans Serif" w:hAnsi="Arial" w:cs="Arial"/>
+        </w:rPr>
+        <w:t xml:space="preserve"> </w:t>
+      </w:r>
+      <w:hyperlink r:id="rId11" w:history="1">
+        <w:r>
+          <w:rPr>
+            <w:rStyle w:val="Hyperlink"/>
+            <w:rFonts w:ascii="Arial" w:eastAsia="Microsoft Sans Serif" w:hAnsi="Arial" w:cs="Arial"/>
+          </w:rPr>
+          <w:t>sjacinto@umn.edu</w:t>
+        </w:r>
+      </w:hyperlink>
+      <w:r>
+        <w:rPr>
+          <w:rFonts w:ascii="Arial" w:eastAsia="Microsoft Sans Serif" w:hAnsi="Arial" w:cs="Arial"/>
+        </w:rPr>
+        <w:t xml:space="preserve"> </w:t>
+      </w:r>
+    </w:p>
+    <w:p>
+      <w:pPr>
+        <w:spacing w:after="0" w:line="240" w:lineRule="auto"/>
+        <w:ind w:firstLine="720"/>
+        <w:rPr>
+          <w:rFonts w:ascii="Arial" w:eastAsia="Microsoft Sans Serif" w:hAnsi="Arial" w:cs="Arial"/>
+        </w:rPr>
+      </w:pPr>
+      <w:r>
+        <w:rPr>
+          <w:rFonts w:ascii="Arial" w:eastAsia="Microsoft Sans Serif" w:hAnsi="Arial" w:cs="Arial"/>
+          <w:u w:val="single"/>
+        </w:rPr>
+        <w:t>Phone</w:t>
+      </w:r>
+      <w:r>
+        <w:rPr>
+          <w:rFonts w:ascii="Arial" w:eastAsia="Microsoft Sans Serif" w:hAnsi="Arial" w:cs="Arial"/>
+        </w:rPr>
+        <w:t xml:space="preserve"> </w:t>
+      </w:r>
+      <w:r>
+        <w:rPr>
+          <w:rFonts w:ascii="Arial" w:eastAsia="Microsoft Sans Serif" w:hAnsi="Arial" w:cs="Arial"/>
+        </w:rPr>
+        <w:t xml:space="preserve">+1 </w:t>
       </w:r>
       <w:r>
         <w:rPr>
           <w:rFonts w:ascii="Arial" w:eastAsia="Microsoft Sans Serif" w:hAnsi="Arial" w:cs="Arial"/>
         </w:rPr>
         <w:t>(612) 220-1246</w:t>
-      </w:r>
-    </w:p>
-    <w:p>
-      <w:pPr>
-        <w:spacing w:after="0" w:line="240" w:lineRule="auto"/>
-        <w:ind w:firstLine="720"/>
-        <w:rPr>
-          <w:rFonts w:ascii="Arial" w:eastAsia="Microsoft Sans Serif" w:hAnsi="Arial" w:cs="Arial"/>
-        </w:rPr>
-      </w:pPr>
-      <w:r>
-        <w:rPr>
-          <w:rFonts w:ascii="Arial" w:eastAsia="Microsoft Sans Serif" w:hAnsi="Arial" w:cs="Arial"/>
-        </w:rPr>
-        <w:t>111 Church St SE</w:t>
-      </w:r>
-    </w:p>
-    <w:p>
-      <w:pPr>
-        <w:spacing w:after="0" w:line="240" w:lineRule="auto"/>
-        <w:ind w:firstLine="720"/>
-        <w:rPr>
-          <w:rFonts w:ascii="Arial" w:eastAsia="Microsoft Sans Serif" w:hAnsi="Arial" w:cs="Arial"/>
-        </w:rPr>
-      </w:pPr>
-      <w:r>
-        <w:rPr>
-          <w:rFonts w:ascii="Arial" w:eastAsia="Microsoft Sans Serif" w:hAnsi="Arial" w:cs="Arial"/>
-        </w:rPr>
-        <w:t>Minneapolis, MN 55455</w:t>
       </w:r>
     </w:p>
     <w:p>
@@ -1247,19 +1304,6 @@
         </w:rPr>
         <w:t>)</w:t>
       </w:r>
-    </w:p>
-    <w:p>
-      <w:pPr>
-        <w:spacing w:after="0" w:line="240" w:lineRule="auto"/>
-        <w:ind w:left="2160"/>
-        <w:jc w:val="both"/>
-        <w:rPr>
-          <w:rFonts w:ascii="Arial" w:eastAsia="Microsoft Sans Serif" w:hAnsi="Arial" w:cs="Arial"/>
-          <w:b/>
-          <w:sz w:val="24"/>
-          <w:szCs w:val="24"/>
-        </w:rPr>
-      </w:pPr>
     </w:p>
     <w:sectPr>
       <w:pgSz w:w="12240" w:h="15840"/>
@@ -2083,6 +2127,18 @@
       <w:u w:val="single"/>
     </w:rPr>
   </w:style>
+  <w:style w:type="character" w:styleId="UnresolvedMention">
+    <w:name w:val="Unresolved Mention"/>
+    <w:basedOn w:val="DefaultParagraphFont"/>
+    <w:uiPriority w:val="99"/>
+    <w:semiHidden/>
+    <w:unhideWhenUsed/>
+    <w:rsid w:val="00284013"/>
+    <w:rPr>
+      <w:color w:val="808080"/>
+      <w:shd w:val="clear" w:color="auto" w:fill="E6E6E6"/>
+    </w:rPr>
+  </w:style>
 </w:styles>
 </file>
 

</xml_diff>

<commit_message>
Added Saleem's Phone Number
</commit_message>
<xml_diff>
--- a/References.docx
+++ b/References.docx
@@ -1,6 +1,6 @@
 
 <file path=word/document.xml><?xml version="1.0" encoding="utf-8"?>
-<w:document xmlns:wpc="http://schemas.microsoft.com/office/word/2010/wordprocessingCanvas" xmlns:cx="http://schemas.microsoft.com/office/drawing/2014/chartex" xmlns:mc="http://schemas.openxmlformats.org/markup-compatibility/2006" xmlns:o="urn:schemas-microsoft-com:office:office" xmlns:r="http://schemas.openxmlformats.org/officeDocument/2006/relationships" xmlns:m="http://schemas.openxmlformats.org/officeDocument/2006/math" xmlns:v="urn:schemas-microsoft-com:vml" xmlns:wp14="http://schemas.microsoft.com/office/word/2010/wordprocessingDrawing" xmlns:wp="http://schemas.openxmlformats.org/drawingml/2006/wordprocessingDrawing" xmlns:w10="urn:schemas-microsoft-com:office:word" xmlns:w="http://schemas.openxmlformats.org/wordprocessingml/2006/main" xmlns:w14="http://schemas.microsoft.com/office/word/2010/wordml" xmlns:w15="http://schemas.microsoft.com/office/word/2012/wordml" xmlns:w16se="http://schemas.microsoft.com/office/word/2015/wordml/symex" xmlns:wpg="http://schemas.microsoft.com/office/word/2010/wordprocessingGroup" xmlns:wpi="http://schemas.microsoft.com/office/word/2010/wordprocessingInk" xmlns:wne="http://schemas.microsoft.com/office/word/2006/wordml" xmlns:wps="http://schemas.microsoft.com/office/word/2010/wordprocessingShape" mc:Ignorable="w14 w15 w16se wp14">
+<w:document xmlns:wpc="http://schemas.microsoft.com/office/word/2010/wordprocessingCanvas" xmlns:cx="http://schemas.microsoft.com/office/drawing/2014/chartex" xmlns:cx1="http://schemas.microsoft.com/office/drawing/2015/9/8/chartex" xmlns:cx2="http://schemas.microsoft.com/office/drawing/2015/10/21/chartex" xmlns:cx3="http://schemas.microsoft.com/office/drawing/2016/5/9/chartex" xmlns:cx4="http://schemas.microsoft.com/office/drawing/2016/5/10/chartex" xmlns:cx5="http://schemas.microsoft.com/office/drawing/2016/5/11/chartex" xmlns:cx6="http://schemas.microsoft.com/office/drawing/2016/5/12/chartex" xmlns:cx7="http://schemas.microsoft.com/office/drawing/2016/5/13/chartex" xmlns:cx8="http://schemas.microsoft.com/office/drawing/2016/5/14/chartex" xmlns:mc="http://schemas.openxmlformats.org/markup-compatibility/2006" xmlns:aink="http://schemas.microsoft.com/office/drawing/2016/ink" xmlns:am3d="http://schemas.microsoft.com/office/drawing/2017/model3d" xmlns:o="urn:schemas-microsoft-com:office:office" xmlns:r="http://schemas.openxmlformats.org/officeDocument/2006/relationships" xmlns:m="http://schemas.openxmlformats.org/officeDocument/2006/math" xmlns:v="urn:schemas-microsoft-com:vml" xmlns:wp14="http://schemas.microsoft.com/office/word/2010/wordprocessingDrawing" xmlns:wp="http://schemas.openxmlformats.org/drawingml/2006/wordprocessingDrawing" xmlns:w10="urn:schemas-microsoft-com:office:word" xmlns:w="http://schemas.openxmlformats.org/wordprocessingml/2006/main" xmlns:w14="http://schemas.microsoft.com/office/word/2010/wordml" xmlns:w15="http://schemas.microsoft.com/office/word/2012/wordml" xmlns:w16cid="http://schemas.microsoft.com/office/word/2016/wordml/cid" xmlns:w16se="http://schemas.microsoft.com/office/word/2015/wordml/symex" xmlns:wpg="http://schemas.microsoft.com/office/word/2010/wordprocessingGroup" xmlns:wpi="http://schemas.microsoft.com/office/word/2010/wordprocessingInk" xmlns:wne="http://schemas.microsoft.com/office/word/2006/wordml" xmlns:wps="http://schemas.microsoft.com/office/word/2010/wordprocessingShape" mc:Ignorable="w14 w15 w16se w16cid wp14">
   <w:body>
     <w:p>
       <w:pPr>
@@ -148,7 +148,7 @@
               </wp:anchor>
             </w:drawing>
           </mc:Choice>
-          <mc:Fallback xmlns:w16cid="http://schemas.microsoft.com/office/word/2016/wordml/cid" xmlns:am3d="http://schemas.microsoft.com/office/drawing/2017/model3d" xmlns:aink="http://schemas.microsoft.com/office/drawing/2016/ink" xmlns:cx8="http://schemas.microsoft.com/office/drawing/2016/5/14/chartex" xmlns:cx7="http://schemas.microsoft.com/office/drawing/2016/5/13/chartex" xmlns:cx6="http://schemas.microsoft.com/office/drawing/2016/5/12/chartex" xmlns:cx5="http://schemas.microsoft.com/office/drawing/2016/5/11/chartex" xmlns:cx4="http://schemas.microsoft.com/office/drawing/2016/5/10/chartex" xmlns:cx3="http://schemas.microsoft.com/office/drawing/2016/5/9/chartex" xmlns:cx2="http://schemas.microsoft.com/office/drawing/2015/10/21/chartex" xmlns:cx1="http://schemas.microsoft.com/office/drawing/2015/9/8/chartex">
+          <mc:Fallback>
             <w:pict>
               <v:line w14:anchorId="7A681B1E" id="Straight Connector 2" o:spid="_x0000_s1026" style="position:absolute;flip:y;z-index:251661312;visibility:visible;mso-wrap-style:square;mso-width-percent:0;mso-height-percent:0;mso-wrap-distance-left:9pt;mso-wrap-distance-top:0;mso-wrap-distance-right:9pt;mso-wrap-distance-bottom:0;mso-position-horizontal:absolute;mso-position-horizontal-relative:margin;mso-position-vertical:absolute;mso-position-vertical-relative:text;mso-width-percent:0;mso-height-percent:0;mso-width-relative:margin;mso-height-relative:margin" from="134.7pt,8.5pt" to="540.8pt,9.3pt" o:gfxdata="UEsDBBQABgAIAAAAIQC2gziS/gAAAOEBAAATAAAAW0NvbnRlbnRfVHlwZXNdLnhtbJSRQU7DMBBF&#10;90jcwfIWJU67QAgl6YK0S0CoHGBkTxKLZGx5TGhvj5O2G0SRWNoz/78nu9wcxkFMGNg6quQqL6RA&#10;0s5Y6ir5vt9lD1JwBDIwOMJKHpHlpr69KfdHjyxSmriSfYz+USnWPY7AufNIadK6MEJMx9ApD/oD&#10;OlTrorhX2lFEilmcO2RdNtjC5xDF9pCuTyYBB5bi6bQ4syoJ3g9WQ0ymaiLzg5KdCXlKLjvcW893&#10;SUOqXwnz5DrgnHtJTxOsQfEKIT7DmDSUCaxw7Rqn8787ZsmRM9e2VmPeBN4uqYvTtW7jvijg9N/y&#10;JsXecLq0q+WD6m8AAAD//wMAUEsDBBQABgAIAAAAIQA4/SH/1gAAAJQBAAALAAAAX3JlbHMvLnJl&#10;bHOkkMFqwzAMhu+DvYPRfXGawxijTi+j0GvpHsDYimMaW0Yy2fr2M4PBMnrbUb/Q94l/f/hMi1qR&#10;JVI2sOt6UJgd+ZiDgffL8ekFlFSbvV0oo4EbChzGx4f9GRdb25HMsYhqlCwG5lrLq9biZkxWOiqY&#10;22YiTra2kYMu1l1tQD30/bPm3wwYN0x18gb45AdQl1tp5j/sFB2T0FQ7R0nTNEV3j6o9feQzro1i&#10;OWA14Fm+Q8a1a8+Bvu/d/dMb2JY5uiPbhG/ktn4cqGU/er3pcvwCAAD//wMAUEsDBBQABgAIAAAA&#10;IQDPajHbzAEAANYDAAAOAAAAZHJzL2Uyb0RvYy54bWysU01v1DAQvSPxHyzfWScRSyHabA9bwQXB&#10;ihburmNvLPylsdlk/z1jJw0VUKlCXCzb8+b5zZvx7nqyhpwlRO1dR+tNRYl0wvfanTr69e79q7eU&#10;xMRdz413sqMXGen1/uWL3Rha2fjBm14CQRIX2zF0dEgptIxFMUjL48YH6TCoPFie8Agn1gMfkd0a&#10;1lTVGzZ66AN4IWPE25s5SPeFXykp0melokzEdBS1pbJCWe/zyvY73p6Ah0GLRQb/BxWWa4ePrlQ3&#10;PHHyA/QfVFYL8NGrtBHeMq+UFrLUgNXU1W/V3A48yFILmhPDalP8f7Ti0/kIRPcdbShx3GKLbhNw&#10;fRoSOXjn0EAPpMk+jSG2CD+4IyynGI6Qi54UWKKMDt9wBIoNWBiZisuX1WU5JSLwcltvr7YNNkNg&#10;rK6aq9eZnc00mS5ATB+ktyRvOmq0yybwlp8/xjRDHyD52jgyItG7alvaybLOWVnZpYuRM+yLVFgp&#10;Kpg1lhmTBwPkzHE6+u/1osM4ROYUpY1Zk6qi4cmkBZvTZJm75yau6PKid2lNtNp5+NuraXqQqmY8&#10;2veo1ry99/2l9KkEcHiKw8ug5+l8fC7pv77j/icAAAD//wMAUEsDBBQABgAIAAAAIQBMXOSv3gAA&#10;AAoBAAAPAAAAZHJzL2Rvd25yZXYueG1sTI/BTsMwEETvSPyDtUjcqNOoCiGNU1VQxKUcCHyAG2/j&#10;qPE6it0m/Xu2J7jtaJ5mZ8rN7HpxwTF0nhQsFwkIpMabjloFP9/vTzmIEDUZ3XtCBVcMsKnu70pd&#10;GD/RF17q2AoOoVBoBTbGoZAyNBadDgs/ILF39KPTkeXYSjPqicNdL9MkyaTTHfEHqwd8tdic6rNT&#10;8JGu9qndjp91eLvOU9zv/I5OSj0+zNs1iIhz/IPhVp+rQ8WdDv5MJoheQZq9rBhl45k33YAkX2Yg&#10;DnzlGciqlP8nVL8AAAD//wMAUEsBAi0AFAAGAAgAAAAhALaDOJL+AAAA4QEAABMAAAAAAAAAAAAA&#10;AAAAAAAAAFtDb250ZW50X1R5cGVzXS54bWxQSwECLQAUAAYACAAAACEAOP0h/9YAAACUAQAACwAA&#10;AAAAAAAAAAAAAAAvAQAAX3JlbHMvLnJlbHNQSwECLQAUAAYACAAAACEAz2ox28wBAADWAwAADgAA&#10;AAAAAAAAAAAAAAAuAgAAZHJzL2Uyb0RvYy54bWxQSwECLQAUAAYACAAAACEATFzkr94AAAAKAQAA&#10;DwAAAAAAAAAAAAAAAAAmBAAAZHJzL2Rvd25yZXYueG1sUEsFBgAAAAAEAAQA8wAAADEFAAAAAA==&#10;" strokecolor="black [3200]" strokeweight="1.5pt">
                 <v:stroke joinstyle="miter"/>
@@ -629,7 +629,7 @@
               </wp:anchor>
             </w:drawing>
           </mc:Choice>
-          <mc:Fallback xmlns:w16cid="http://schemas.microsoft.com/office/word/2016/wordml/cid" xmlns:am3d="http://schemas.microsoft.com/office/drawing/2017/model3d" xmlns:aink="http://schemas.microsoft.com/office/drawing/2016/ink" xmlns:cx8="http://schemas.microsoft.com/office/drawing/2016/5/14/chartex" xmlns:cx7="http://schemas.microsoft.com/office/drawing/2016/5/13/chartex" xmlns:cx6="http://schemas.microsoft.com/office/drawing/2016/5/12/chartex" xmlns:cx5="http://schemas.microsoft.com/office/drawing/2016/5/11/chartex" xmlns:cx4="http://schemas.microsoft.com/office/drawing/2016/5/10/chartex" xmlns:cx3="http://schemas.microsoft.com/office/drawing/2016/5/9/chartex" xmlns:cx2="http://schemas.microsoft.com/office/drawing/2015/10/21/chartex" xmlns:cx1="http://schemas.microsoft.com/office/drawing/2015/9/8/chartex">
+          <mc:Fallback>
             <w:pict>
               <v:line w14:anchorId="17593790" id="Straight Connector 5" o:spid="_x0000_s1026" style="position:absolute;flip:y;z-index:251659264;visibility:visible;mso-wrap-style:square;mso-width-percent:0;mso-height-percent:0;mso-wrap-distance-left:9pt;mso-wrap-distance-top:0;mso-wrap-distance-right:9pt;mso-wrap-distance-bottom:0;mso-position-horizontal:right;mso-position-horizontal-relative:margin;mso-position-vertical:absolute;mso-position-vertical-relative:text;mso-width-percent:0;mso-height-percent:0;mso-width-relative:margin;mso-height-relative:margin" from="411.55pt,9pt" to="874.3pt,9pt" o:gfxdata="UEsDBBQABgAIAAAAIQC2gziS/gAAAOEBAAATAAAAW0NvbnRlbnRfVHlwZXNdLnhtbJSRQU7DMBBF&#10;90jcwfIWJU67QAgl6YK0S0CoHGBkTxKLZGx5TGhvj5O2G0SRWNoz/78nu9wcxkFMGNg6quQqL6RA&#10;0s5Y6ir5vt9lD1JwBDIwOMJKHpHlpr69KfdHjyxSmriSfYz+USnWPY7AufNIadK6MEJMx9ApD/oD&#10;OlTrorhX2lFEilmcO2RdNtjC5xDF9pCuTyYBB5bi6bQ4syoJ3g9WQ0ymaiLzg5KdCXlKLjvcW893&#10;SUOqXwnz5DrgnHtJTxOsQfEKIT7DmDSUCaxw7Rqn8787ZsmRM9e2VmPeBN4uqYvTtW7jvijg9N/y&#10;JsXecLq0q+WD6m8AAAD//wMAUEsDBBQABgAIAAAAIQA4/SH/1gAAAJQBAAALAAAAX3JlbHMvLnJl&#10;bHOkkMFqwzAMhu+DvYPRfXGawxijTi+j0GvpHsDYimMaW0Yy2fr2M4PBMnrbUb/Q94l/f/hMi1qR&#10;JVI2sOt6UJgd+ZiDgffL8ekFlFSbvV0oo4EbChzGx4f9GRdb25HMsYhqlCwG5lrLq9biZkxWOiqY&#10;22YiTra2kYMu1l1tQD30/bPm3wwYN0x18gb45AdQl1tp5j/sFB2T0FQ7R0nTNEV3j6o9feQzro1i&#10;OWA14Fm+Q8a1a8+Bvu/d/dMb2JY5uiPbhG/ktn4cqGU/er3pcvwCAAD//wMAUEsDBBQABgAIAAAA&#10;IQBuRDsEyQEAANIDAAAOAAAAZHJzL2Uyb0RvYy54bWysU01vEzEQvSP1P1i+N7uJlNKusukhVbkg&#10;iChwd73jrIW/NDbZzb9n7E2WioKEEBfL9rx58954vLkfrWFHwKi9a/lyUXMGTvpOu0PLv3x+vL7l&#10;LCbhOmG8g5afIPL77dWbzRAaWPnemw6QEYmLzRBa3qcUmqqKsgcr4sIHcBRUHq1IdMRD1aEYiN2a&#10;alXXN9XgsQvoJcRItw9TkG8Lv1Ig00elIiRmWk7aUlmxrM95rbYb0RxQhF7LswzxDyqs0I6KzlQP&#10;Ign2HfUrKqsl+uhVWkhvK6+UllA8kJtl/Yubp14EKF6oOTHMbYr/j1Z+OO6R6a7la86csPRETwmF&#10;PvSJ7bxz1ECPbJ37NITYEHzn9ng+xbDHbHpUaJkyOnylEShtIGNsLF0+zV2GMTFJl+vbtzd3Kyon&#10;L7FqoshUAWN6B96yvGm50S43QDTi+D4mKkvQCyRfG8cGqnlXr8tTVlnjpKrs0snABPsEilxS9Ulf&#10;mS/YGWRHQZPRfVtmh0RuHCFzitLGzEl10fDHpDM2p0GZub9NnNGlondpTrTaefxd1TRepKoJT7Jf&#10;eM3bZ9+dyhuVAA1OcXYe8jyZL88l/edX3P4AAAD//wMAUEsDBBQABgAIAAAAIQD+e5422gAAAAYB&#10;AAAPAAAAZHJzL2Rvd25yZXYueG1sTI/BTsMwEETvSP0Haytxow4RRSXEqSoo4lIOpP0AN17iqPE6&#10;st0m/XsWcYDTamdWs2/K9eR6ccEQO08K7hcZCKTGm45aBYf9290KREyajO49oYIrRlhXs5tSF8aP&#10;9ImXOrWCQygWWoFNaSikjI1Fp+PCD0jsffngdOI1tNIEPXK462WeZY/S6Y74g9UDvlhsTvXZKXjP&#10;H3a53YSPOr5epzHttn5LJ6Vu59PmGUTCKf0dww8+o0PFTEd/JhNFr4CLJFZXPNl9ypdLEMdfQVal&#10;/I9ffQMAAP//AwBQSwECLQAUAAYACAAAACEAtoM4kv4AAADhAQAAEwAAAAAAAAAAAAAAAAAAAAAA&#10;W0NvbnRlbnRfVHlwZXNdLnhtbFBLAQItABQABgAIAAAAIQA4/SH/1gAAAJQBAAALAAAAAAAAAAAA&#10;AAAAAC8BAABfcmVscy8ucmVsc1BLAQItABQABgAIAAAAIQBuRDsEyQEAANIDAAAOAAAAAAAAAAAA&#10;AAAAAC4CAABkcnMvZTJvRG9jLnhtbFBLAQItABQABgAIAAAAIQD+e5422gAAAAYBAAAPAAAAAAAA&#10;AAAAAAAAACMEAABkcnMvZG93bnJldi54bWxQSwUGAAAAAAQABADzAAAAKgUAAAAA&#10;" strokecolor="black [3200]" strokeweight="1.5pt">
                 <v:stroke joinstyle="miter"/>
@@ -717,19 +717,8 @@
           <w:sz w:val="24"/>
           <w:szCs w:val="24"/>
         </w:rPr>
-        <w:t xml:space="preserve"> </w:t>
-      </w:r>
-      <w:proofErr w:type="spellStart"/>
-      <w:r>
-        <w:rPr>
-          <w:rFonts w:ascii="Arial" w:eastAsia="Microsoft Sans Serif" w:hAnsi="Arial" w:cs="Arial"/>
-          <w:b/>
-          <w:sz w:val="24"/>
-          <w:szCs w:val="24"/>
-        </w:rPr>
-        <w:t>Abdullahi</w:t>
-      </w:r>
-      <w:proofErr w:type="spellEnd"/>
+        <w:t xml:space="preserve"> Abdullahi</w:t>
+      </w:r>
     </w:p>
     <w:p>
       <w:pPr>
@@ -916,15 +905,7 @@
         <w:rPr>
           <w:rFonts w:ascii="Arial" w:eastAsia="Microsoft Sans Serif" w:hAnsi="Arial" w:cs="Arial"/>
         </w:rPr>
-        <w:t>Fridley, MN 5543</w:t>
-      </w:r>
-      <w:bookmarkStart w:id="0" w:name="_GoBack"/>
-      <w:bookmarkEnd w:id="0"/>
-      <w:r>
-        <w:rPr>
-          <w:rFonts w:ascii="Arial" w:eastAsia="Microsoft Sans Serif" w:hAnsi="Arial" w:cs="Arial"/>
-        </w:rPr>
-        <w:t>2</w:t>
+        <w:t>Fridley, MN 55432</w:t>
       </w:r>
     </w:p>
     <w:p>
@@ -932,6 +913,7 @@
         <w:spacing w:after="0" w:line="240" w:lineRule="auto"/>
         <w:ind w:firstLine="720"/>
         <w:rPr>
+          <w:rStyle w:val="Hyperlink"/>
           <w:rFonts w:ascii="Arial" w:eastAsia="Microsoft Sans Serif" w:hAnsi="Arial" w:cs="Arial"/>
         </w:rPr>
       </w:pPr>
@@ -963,6 +945,42 @@
           <w:t>saleemghani@hotmail.com</w:t>
         </w:r>
       </w:hyperlink>
+    </w:p>
+    <w:p>
+      <w:pPr>
+        <w:spacing w:after="0" w:line="240" w:lineRule="auto"/>
+        <w:ind w:firstLine="720"/>
+        <w:rPr>
+          <w:rFonts w:ascii="Arial" w:eastAsia="Microsoft Sans Serif" w:hAnsi="Arial" w:cs="Arial"/>
+        </w:rPr>
+      </w:pPr>
+      <w:r>
+        <w:rPr>
+          <w:rFonts w:ascii="Arial" w:eastAsia="Microsoft Sans Serif" w:hAnsi="Arial" w:cs="Arial"/>
+          <w:u w:val="single"/>
+        </w:rPr>
+        <w:t>Phone</w:t>
+      </w:r>
+      <w:r>
+        <w:rPr>
+          <w:rFonts w:ascii="Arial" w:eastAsia="Microsoft Sans Serif" w:hAnsi="Arial" w:cs="Arial"/>
+        </w:rPr>
+        <w:t xml:space="preserve"> </w:t>
+      </w:r>
+      <w:r>
+        <w:rPr>
+          <w:rFonts w:ascii="Arial" w:eastAsia="Microsoft Sans Serif" w:hAnsi="Arial" w:cs="Arial"/>
+        </w:rPr>
+        <w:t xml:space="preserve">+1 </w:t>
+      </w:r>
+      <w:r>
+        <w:rPr>
+          <w:rFonts w:ascii="Arial" w:eastAsia="Microsoft Sans Serif" w:hAnsi="Arial" w:cs="Arial"/>
+        </w:rPr>
+        <w:t>(763) 370-8010</w:t>
+      </w:r>
+      <w:bookmarkStart w:id="0" w:name="_GoBack"/>
+      <w:bookmarkEnd w:id="0"/>
     </w:p>
     <w:p>
       <w:pPr>
@@ -1277,7 +1295,7 @@
 </file>
 
 <file path=word/numbering.xml><?xml version="1.0" encoding="utf-8"?>
-<w:numbering xmlns:wpc="http://schemas.microsoft.com/office/word/2010/wordprocessingCanvas" xmlns:cx="http://schemas.microsoft.com/office/drawing/2014/chartex" xmlns:mc="http://schemas.openxmlformats.org/markup-compatibility/2006" xmlns:o="urn:schemas-microsoft-com:office:office" xmlns:r="http://schemas.openxmlformats.org/officeDocument/2006/relationships" xmlns:m="http://schemas.openxmlformats.org/officeDocument/2006/math" xmlns:v="urn:schemas-microsoft-com:vml" xmlns:wp14="http://schemas.microsoft.com/office/word/2010/wordprocessingDrawing" xmlns:wp="http://schemas.openxmlformats.org/drawingml/2006/wordprocessingDrawing" xmlns:w10="urn:schemas-microsoft-com:office:word" xmlns:w="http://schemas.openxmlformats.org/wordprocessingml/2006/main" xmlns:w14="http://schemas.microsoft.com/office/word/2010/wordml" xmlns:w15="http://schemas.microsoft.com/office/word/2012/wordml" xmlns:w16se="http://schemas.microsoft.com/office/word/2015/wordml/symex" xmlns:wpg="http://schemas.microsoft.com/office/word/2010/wordprocessingGroup" xmlns:wpi="http://schemas.microsoft.com/office/word/2010/wordprocessingInk" xmlns:wne="http://schemas.microsoft.com/office/word/2006/wordml" xmlns:wps="http://schemas.microsoft.com/office/word/2010/wordprocessingShape" mc:Ignorable="w14 w15 w16se wp14">
+<w:numbering xmlns:wpc="http://schemas.microsoft.com/office/word/2010/wordprocessingCanvas" xmlns:cx="http://schemas.microsoft.com/office/drawing/2014/chartex" xmlns:cx1="http://schemas.microsoft.com/office/drawing/2015/9/8/chartex" xmlns:cx2="http://schemas.microsoft.com/office/drawing/2015/10/21/chartex" xmlns:cx3="http://schemas.microsoft.com/office/drawing/2016/5/9/chartex" xmlns:cx4="http://schemas.microsoft.com/office/drawing/2016/5/10/chartex" xmlns:cx5="http://schemas.microsoft.com/office/drawing/2016/5/11/chartex" xmlns:cx6="http://schemas.microsoft.com/office/drawing/2016/5/12/chartex" xmlns:cx7="http://schemas.microsoft.com/office/drawing/2016/5/13/chartex" xmlns:cx8="http://schemas.microsoft.com/office/drawing/2016/5/14/chartex" xmlns:mc="http://schemas.openxmlformats.org/markup-compatibility/2006" xmlns:aink="http://schemas.microsoft.com/office/drawing/2016/ink" xmlns:am3d="http://schemas.microsoft.com/office/drawing/2017/model3d" xmlns:o="urn:schemas-microsoft-com:office:office" xmlns:r="http://schemas.openxmlformats.org/officeDocument/2006/relationships" xmlns:m="http://schemas.openxmlformats.org/officeDocument/2006/math" xmlns:v="urn:schemas-microsoft-com:vml" xmlns:wp14="http://schemas.microsoft.com/office/word/2010/wordprocessingDrawing" xmlns:wp="http://schemas.openxmlformats.org/drawingml/2006/wordprocessingDrawing" xmlns:w10="urn:schemas-microsoft-com:office:word" xmlns:w="http://schemas.openxmlformats.org/wordprocessingml/2006/main" xmlns:w14="http://schemas.microsoft.com/office/word/2010/wordml" xmlns:w15="http://schemas.microsoft.com/office/word/2012/wordml" xmlns:w16cid="http://schemas.microsoft.com/office/word/2016/wordml/cid" xmlns:w16se="http://schemas.microsoft.com/office/word/2015/wordml/symex" xmlns:wpg="http://schemas.microsoft.com/office/word/2010/wordprocessingGroup" xmlns:wpi="http://schemas.microsoft.com/office/word/2010/wordprocessingInk" xmlns:wne="http://schemas.microsoft.com/office/word/2006/wordml" xmlns:wps="http://schemas.microsoft.com/office/word/2010/wordprocessingShape" mc:Ignorable="w14 w15 w16se w16cid wp14">
   <w:abstractNum w:abstractNumId="0" w15:restartNumberingAfterBreak="0">
     <w:nsid w:val="04404C9D"/>
     <w:multiLevelType w:val="hybridMultilevel"/>
@@ -1630,7 +1648,7 @@
 </file>
 
 <file path=word/styles.xml><?xml version="1.0" encoding="utf-8"?>
-<w:styles xmlns:mc="http://schemas.openxmlformats.org/markup-compatibility/2006" xmlns:r="http://schemas.openxmlformats.org/officeDocument/2006/relationships" xmlns:w="http://schemas.openxmlformats.org/wordprocessingml/2006/main" xmlns:w14="http://schemas.microsoft.com/office/word/2010/wordml" xmlns:w15="http://schemas.microsoft.com/office/word/2012/wordml" xmlns:w16se="http://schemas.microsoft.com/office/word/2015/wordml/symex" mc:Ignorable="w14 w15 w16se">
+<w:styles xmlns:mc="http://schemas.openxmlformats.org/markup-compatibility/2006" xmlns:r="http://schemas.openxmlformats.org/officeDocument/2006/relationships" xmlns:w="http://schemas.openxmlformats.org/wordprocessingml/2006/main" xmlns:w14="http://schemas.microsoft.com/office/word/2010/wordml" xmlns:w15="http://schemas.microsoft.com/office/word/2012/wordml" xmlns:w16cid="http://schemas.microsoft.com/office/word/2016/wordml/cid" xmlns:w16se="http://schemas.microsoft.com/office/word/2015/wordml/symex" mc:Ignorable="w14 w15 w16se w16cid">
   <w:docDefaults>
     <w:rPrDefault>
       <w:rPr>
@@ -1646,7 +1664,7 @@
       </w:pPr>
     </w:pPrDefault>
   </w:docDefaults>
-  <w:latentStyles w:defLockedState="0" w:defUIPriority="99" w:defSemiHidden="0" w:defUnhideWhenUsed="0" w:defQFormat="0" w:count="371">
+  <w:latentStyles w:defLockedState="0" w:defUIPriority="99" w:defSemiHidden="0" w:defUnhideWhenUsed="0" w:defQFormat="0" w:count="375">
     <w:lsdException w:name="Normal" w:uiPriority="0" w:qFormat="1"/>
     <w:lsdException w:name="heading 1" w:uiPriority="9" w:qFormat="1"/>
     <w:lsdException w:name="heading 2" w:semiHidden="1" w:uiPriority="9" w:unhideWhenUsed="1" w:qFormat="1"/>
@@ -1752,7 +1770,6 @@
     <w:lsdException w:name="HTML Sample" w:semiHidden="1" w:unhideWhenUsed="1"/>
     <w:lsdException w:name="HTML Typewriter" w:semiHidden="1" w:unhideWhenUsed="1"/>
     <w:lsdException w:name="HTML Variable" w:semiHidden="1" w:unhideWhenUsed="1"/>
-    <w:lsdException w:name="Normal Table" w:semiHidden="1" w:unhideWhenUsed="1"/>
     <w:lsdException w:name="annotation subject" w:semiHidden="1" w:unhideWhenUsed="1"/>
     <w:lsdException w:name="No List" w:semiHidden="1" w:unhideWhenUsed="1"/>
     <w:lsdException w:name="Outline List 1" w:semiHidden="1" w:unhideWhenUsed="1"/>
@@ -1796,10 +1813,8 @@
     <w:lsdException w:name="Table Elegant" w:semiHidden="1" w:unhideWhenUsed="1"/>
     <w:lsdException w:name="Table Professional" w:semiHidden="1" w:unhideWhenUsed="1"/>
     <w:lsdException w:name="Table Subtle 1" w:semiHidden="1" w:unhideWhenUsed="1"/>
-    <w:lsdException w:name="Table Subtle 2" w:semiHidden="1" w:unhideWhenUsed="1"/>
     <w:lsdException w:name="Table Web 1" w:semiHidden="1" w:unhideWhenUsed="1"/>
     <w:lsdException w:name="Table Web 2" w:semiHidden="1" w:unhideWhenUsed="1"/>
-    <w:lsdException w:name="Table Web 3" w:semiHidden="1" w:unhideWhenUsed="1"/>
     <w:lsdException w:name="Balloon Text" w:semiHidden="1" w:unhideWhenUsed="1"/>
     <w:lsdException w:name="Table Grid" w:uiPriority="39"/>
     <w:lsdException w:name="Table Theme" w:semiHidden="1" w:unhideWhenUsed="1"/>
@@ -2018,6 +2033,10 @@
     <w:lsdException w:name="List Table 5 Dark Accent 6" w:uiPriority="50"/>
     <w:lsdException w:name="List Table 6 Colorful Accent 6" w:uiPriority="51"/>
     <w:lsdException w:name="List Table 7 Colorful Accent 6" w:uiPriority="52"/>
+    <w:lsdException w:name="Mention" w:semiHidden="1" w:unhideWhenUsed="1"/>
+    <w:lsdException w:name="Smart Hyperlink" w:semiHidden="1" w:unhideWhenUsed="1"/>
+    <w:lsdException w:name="Hashtag" w:semiHidden="1" w:unhideWhenUsed="1"/>
+    <w:lsdException w:name="Unresolved Mention" w:semiHidden="1" w:unhideWhenUsed="1"/>
   </w:latentStyles>
   <w:style w:type="paragraph" w:default="1" w:styleId="Normal">
     <w:name w:val="Normal"/>
@@ -2084,8 +2103,8 @@
       <w:u w:val="single"/>
     </w:rPr>
   </w:style>
-  <w:style w:type="character" w:customStyle="1" w:styleId="UnresolvedMention">
-    <w:name w:val="Unresolved Mention"/>
+  <w:style w:type="character" w:customStyle="1" w:styleId="UnresolvedMention1">
+    <w:name w:val="Unresolved Mention1"/>
     <w:basedOn w:val="DefaultParagraphFont"/>
     <w:uiPriority w:val="99"/>
     <w:semiHidden/>

</xml_diff>